<commit_message>
Update Code breakers documentation.docx
⛤
Added the stars to the team name
⛤
</commit_message>
<xml_diff>
--- a/Code breakers documentation.docx
+++ b/Code breakers documentation.docx
@@ -16,6 +16,8 @@
           <w:rFonts w:cstheme="majorHAnsi"/>
           <w:b/>
           <w:bCs/>
+          <w:i/>
+          <w:iCs/>
           <w:spacing w:val="5"/>
         </w:rPr>
       </w:sdtEndPr>
@@ -120,6 +122,7 @@
                                     <w:dataBinding w:prefixMappings="xmlns:ns0='http://purl.org/dc/elements/1.1/' xmlns:ns1='http://schemas.openxmlformats.org/package/2006/metadata/core-properties' " w:xpath="/ns1:coreProperties[1]/ns0:title[1]" w:storeItemID="{6C3C8BC8-F283-45AE-878A-BAB7291924A1}"/>
                                     <w:text/>
                                   </w:sdtPr>
+                                  <w:sdtEndPr/>
                                   <w:sdtContent>
                                     <w:r>
                                       <w:rPr>
@@ -146,6 +149,7 @@
                                   <w:dataBinding w:prefixMappings="xmlns:ns0='http://purl.org/dc/elements/1.1/' xmlns:ns1='http://schemas.openxmlformats.org/package/2006/metadata/core-properties' " w:xpath="/ns1:coreProperties[1]/ns0:subject[1]" w:storeItemID="{6C3C8BC8-F283-45AE-878A-BAB7291924A1}"/>
                                   <w:text/>
                                 </w:sdtPr>
+                                <w:sdtEndPr/>
                                 <w:sdtContent>
                                   <w:p>
                                     <w:pPr>
@@ -206,7 +210,7 @@
                                       <w:rPr>
                                         <w:rFonts w:ascii="Segoe UI Symbol" w:hAnsi="Segoe UI Symbol" w:cs="Segoe UI Symbol"/>
                                       </w:rPr>
-                                      <w:t>Team of ✶ GitHub Cultists ✶</w:t>
+                                      <w:t>Team of ⛤ GitHub Cultists ⛤</w:t>
                                     </w:r>
                                   </w:p>
                                 </w:sdtContent>
@@ -263,6 +267,7 @@
                               <w:dataBinding w:prefixMappings="xmlns:ns0='http://purl.org/dc/elements/1.1/' xmlns:ns1='http://schemas.openxmlformats.org/package/2006/metadata/core-properties' " w:xpath="/ns1:coreProperties[1]/ns0:title[1]" w:storeItemID="{6C3C8BC8-F283-45AE-878A-BAB7291924A1}"/>
                               <w:text/>
                             </w:sdtPr>
+                            <w:sdtEndPr/>
                             <w:sdtContent>
                               <w:r>
                                 <w:rPr>
@@ -289,6 +294,7 @@
                             <w:dataBinding w:prefixMappings="xmlns:ns0='http://purl.org/dc/elements/1.1/' xmlns:ns1='http://schemas.openxmlformats.org/package/2006/metadata/core-properties' " w:xpath="/ns1:coreProperties[1]/ns0:subject[1]" w:storeItemID="{6C3C8BC8-F283-45AE-878A-BAB7291924A1}"/>
                             <w:text/>
                           </w:sdtPr>
+                          <w:sdtEndPr/>
                           <w:sdtContent>
                             <w:p>
                               <w:pPr>
@@ -349,7 +355,7 @@
                                 <w:rPr>
                                   <w:rFonts w:ascii="Segoe UI Symbol" w:hAnsi="Segoe UI Symbol" w:cs="Segoe UI Symbol"/>
                                 </w:rPr>
-                                <w:t>Team of ✶ GitHub Cultists ✶</w:t>
+                                <w:t>Team of ⛤ GitHub Cultists ⛤</w:t>
                               </w:r>
                             </w:p>
                           </w:sdtContent>
@@ -447,6 +453,7 @@
                                     <w:calendar w:val="gregorian"/>
                                   </w:date>
                                 </w:sdtPr>
+                                <w:sdtEndPr/>
                                 <w:sdtContent>
                                   <w:p>
                                     <w:pPr>
@@ -513,6 +520,7 @@
                               <w:calendar w:val="gregorian"/>
                             </w:date>
                           </w:sdtPr>
+                          <w:sdtEndPr/>
                           <w:sdtContent>
                             <w:p>
                               <w:pPr>
@@ -591,6 +599,17 @@
         </w:p>
         <w:sdt>
           <w:sdtPr>
+            <w:rPr>
+              <w:rFonts w:ascii="Bahnschrift" w:eastAsiaTheme="minorHAnsi" w:hAnsi="Bahnschrift" w:cstheme="minorBidi"/>
+              <w:b/>
+              <w:bCs/>
+              <w:i/>
+              <w:iCs/>
+              <w:color w:val="auto"/>
+              <w:spacing w:val="5"/>
+              <w:sz w:val="28"/>
+              <w:szCs w:val="22"/>
+            </w:rPr>
             <w:id w:val="195517219"/>
             <w:docPartObj>
               <w:docPartGallery w:val="Table of Contents"/>
@@ -599,13 +618,10 @@
           </w:sdtPr>
           <w:sdtEndPr>
             <w:rPr>
-              <w:rFonts w:ascii="Bahnschrift" w:eastAsiaTheme="minorHAnsi" w:hAnsi="Bahnschrift" w:cstheme="minorBidi"/>
-              <w:b/>
-              <w:bCs/>
+              <w:i w:val="0"/>
+              <w:iCs w:val="0"/>
               <w:noProof/>
-              <w:color w:val="auto"/>
-              <w:sz w:val="28"/>
-              <w:szCs w:val="22"/>
+              <w:spacing w:val="0"/>
             </w:rPr>
           </w:sdtEndPr>
           <w:sdtContent>
@@ -1036,21 +1052,7 @@
         <w:rPr>
           <w:szCs w:val="28"/>
         </w:rPr>
-        <w:t xml:space="preserve">We made a program based on C++, called “Code Breakers”. It’s a 1-2 player game and has the ability for a player to play against a bot. A player </w:t>
-      </w:r>
-      <w:proofErr w:type="gramStart"/>
-      <w:r>
-        <w:rPr>
-          <w:szCs w:val="28"/>
-        </w:rPr>
-        <w:t>has to</w:t>
-      </w:r>
-      <w:proofErr w:type="gramEnd"/>
-      <w:r>
-        <w:rPr>
-          <w:szCs w:val="28"/>
-        </w:rPr>
-        <w:t xml:space="preserve"> input a code and the second needs to guess the code, receiving very limited information about it. The second player who is guessing the code has a maximum of 13 attempts to guess the code and if he guesses the code in less, the game ends and player two wins. If player two runs out of lives, player 1 wins the game.</w:t>
+        <w:t>We made a program based on C++, called “Code Breakers”. It’s a 1-2 player game and has the ability for a player to play against a bot. A player has to input a code and the second needs to guess the code, receiving very limited information about it. The second player who is guessing the code has a maximum of 13 attempts to guess the code and if he guesses the code in less, the game ends and player two wins. If player two runs out of lives, player 1 wins the game.</w:t>
       </w:r>
     </w:p>
     <w:p>
@@ -1165,19 +1167,7 @@
           <w:rPr>
             <w:rStyle w:val="Hyperlink"/>
           </w:rPr>
-          <w:t>E-ma</w:t>
-        </w:r>
-        <w:r>
-          <w:rPr>
-            <w:rStyle w:val="Hyperlink"/>
-          </w:rPr>
-          <w:t>i</w:t>
-        </w:r>
-        <w:r>
-          <w:rPr>
-            <w:rStyle w:val="Hyperlink"/>
-          </w:rPr>
-          <w:t>l</w:t>
+          <w:t>E-mail</w:t>
         </w:r>
       </w:hyperlink>
     </w:p>
@@ -1385,15 +1375,7 @@
         <w:t>The project is</w:t>
       </w:r>
       <w:r>
-        <w:t xml:space="preserve"> segmented in different parts, 3 .</w:t>
-      </w:r>
-      <w:proofErr w:type="spellStart"/>
-      <w:r>
-        <w:t>cpp</w:t>
-      </w:r>
-      <w:proofErr w:type="spellEnd"/>
-      <w:r>
-        <w:t xml:space="preserve"> files and </w:t>
+        <w:t xml:space="preserve"> segmented in different parts, 3 .cpp files and </w:t>
       </w:r>
       <w:r>
         <w:t>2</w:t>
@@ -1432,7 +1414,7 @@
             <v:imagedata r:id="rId15" o:title=""/>
             <w10:wrap type="square"/>
           </v:shape>
-          <o:OLEObject Type="Embed" ProgID="Word.OpenDocumentText.12" ShapeID="_x0000_s1027" DrawAspect="Content" ObjectID="_1671910762" r:id="rId16"/>
+          <o:OLEObject Type="Embed" ProgID="Word.OpenDocumentText.12" ShapeID="_x0000_s1027" DrawAspect="Content" ObjectID="_1671944241" r:id="rId16"/>
         </w:object>
       </w:r>
       <w:r>
@@ -1444,24 +1426,23 @@
             <v:imagedata r:id="rId17" o:title=""/>
             <w10:wrap type="square"/>
           </v:shape>
-          <o:OLEObject Type="Embed" ProgID="Word.OpenDocumentText.12" ShapeID="_x0000_s1026" DrawAspect="Content" ObjectID="_1671910763" r:id="rId18"/>
+          <o:OLEObject Type="Embed" ProgID="Word.OpenDocumentText.12" ShapeID="_x0000_s1026" DrawAspect="Content" ObjectID="_1671944242" r:id="rId18"/>
         </w:object>
       </w:r>
-      <w:proofErr w:type="spellStart"/>
-      <w:proofErr w:type="gramStart"/>
-      <w:r>
-        <w:t>printTable</w:t>
-      </w:r>
-      <w:proofErr w:type="spellEnd"/>
-      <w:r>
-        <w:t>(</w:t>
-      </w:r>
-      <w:proofErr w:type="gramEnd"/>
-      <w:r>
-        <w:t>) is one of the most important functions as it prints the</w:t>
-      </w:r>
-      <w:r>
-        <w:t xml:space="preserve"> game menu of the program</w:t>
+      <w:r>
+        <w:t>printTable() is one of the most important functions as it prints the</w:t>
+      </w:r>
+      <w:r>
+        <w:t xml:space="preserve"> </w:t>
+      </w:r>
+      <w:r>
+        <w:t>ui for the second</w:t>
+      </w:r>
+      <w:r>
+        <w:t xml:space="preserve"> </w:t>
+      </w:r>
+      <w:r>
+        <w:t>player.</w:t>
       </w:r>
     </w:p>
     <w:p/>
@@ -1473,20 +1454,7 @@
         <w:ind w:left="2880"/>
       </w:pPr>
       <w:r>
-        <w:t xml:space="preserve">          </w:t>
-      </w:r>
-      <w:proofErr w:type="spellStart"/>
-      <w:proofErr w:type="gramStart"/>
-      <w:r>
-        <w:t>printInputMode</w:t>
-      </w:r>
-      <w:proofErr w:type="spellEnd"/>
-      <w:r>
-        <w:t>(</w:t>
-      </w:r>
-      <w:proofErr w:type="gramEnd"/>
-      <w:r>
-        <w:t>) is another important function which shows the valid inputs, whether repeated symbols are allowed and if you are playing against a bot.</w:t>
+        <w:t xml:space="preserve">          printInputMode() is another important function which shows the valid inputs, whether repeated symbols are allowed and if you are playing against a bot.</w:t>
       </w:r>
     </w:p>
     <w:p>
@@ -1508,10 +1476,10 @@
     <w:p>
       <w:r>
         <w:object w:dxaOrig="9360" w:dyaOrig="1513" w14:anchorId="495FCFA9">
-          <v:shape id="_x0000_i1082" type="#_x0000_t75" style="width:468pt;height:75.65pt" o:ole="">
+          <v:shape id="_x0000_i1027" type="#_x0000_t75" style="width:468pt;height:75.75pt" o:ole="">
             <v:imagedata r:id="rId19" o:title=""/>
           </v:shape>
-          <o:OLEObject Type="Embed" ProgID="Word.OpenDocumentText.12" ShapeID="_x0000_i1082" DrawAspect="Content" ObjectID="_1671910761" r:id="rId20"/>
+          <o:OLEObject Type="Embed" ProgID="Word.OpenDocumentText.12" ShapeID="_x0000_i1027" DrawAspect="Content" ObjectID="_1671944240" r:id="rId20"/>
         </w:object>
       </w:r>
     </w:p>
@@ -1593,12 +1561,16 @@
   <w:p>
     <w:pPr>
       <w:pStyle w:val="Header"/>
+      <w:rPr>
+        <w:rFonts w:ascii="Segoe UI Symbol" w:hAnsi="Segoe UI Symbol" w:cs="Segoe UI Symbol"/>
+        <w:lang w:val="en-GB"/>
+      </w:rPr>
     </w:pPr>
     <w:r>
       <w:rPr>
         <w:rFonts w:ascii="Segoe UI Symbol" w:hAnsi="Segoe UI Symbol" w:cs="Segoe UI Symbol"/>
       </w:rPr>
-      <w:t>✶</w:t>
+      <w:t>⛤</w:t>
     </w:r>
     <w:r>
       <w:t xml:space="preserve"> GitHub Cultists </w:t>
@@ -1607,7 +1579,7 @@
       <w:rPr>
         <w:rFonts w:ascii="Segoe UI Symbol" w:hAnsi="Segoe UI Symbol" w:cs="Segoe UI Symbol"/>
       </w:rPr>
-      <w:t>✶</w:t>
+      <w:t>⛤</w:t>
     </w:r>
     <w:r>
       <w:tab/>

</xml_diff>